<commit_message>
More descritipions on the summary
</commit_message>
<xml_diff>
--- a/FacialRecognition/SummaryImageClass.docx
+++ b/FacialRecognition/SummaryImageClass.docx
@@ -2,45 +2,99 @@
 <file path=word/document.xml><?xml version="1.0" encoding="utf-8"?>
 <w:document xmlns:wpc="http://schemas.microsoft.com/office/word/2010/wordprocessingCanvas" xmlns:cx="http://schemas.microsoft.com/office/drawing/2014/chartex" xmlns:cx1="http://schemas.microsoft.com/office/drawing/2015/9/8/chartex" xmlns:cx2="http://schemas.microsoft.com/office/drawing/2015/10/21/chartex" xmlns:cx3="http://schemas.microsoft.com/office/drawing/2016/5/9/chartex" xmlns:cx4="http://schemas.microsoft.com/office/drawing/2016/5/10/chartex" xmlns:cx5="http://schemas.microsoft.com/office/drawing/2016/5/11/chartex" xmlns:cx6="http://schemas.microsoft.com/office/drawing/2016/5/12/chartex" xmlns:cx7="http://schemas.microsoft.com/office/drawing/2016/5/13/chartex" xmlns:cx8="http://schemas.microsoft.com/office/drawing/2016/5/14/chartex" xmlns:mc="http://schemas.openxmlformats.org/markup-compatibility/2006" xmlns:aink="http://schemas.microsoft.com/office/drawing/2016/ink" xmlns:am3d="http://schemas.microsoft.com/office/drawing/2017/model3d" xmlns:o="urn:schemas-microsoft-com:office:office" xmlns:r="http://schemas.openxmlformats.org/officeDocument/2006/relationships" xmlns:m="http://schemas.openxmlformats.org/officeDocument/2006/math" xmlns:v="urn:schemas-microsoft-com:vml" xmlns:wp14="http://schemas.microsoft.com/office/word/2010/wordprocessingDrawing" xmlns:wp="http://schemas.openxmlformats.org/drawingml/2006/wordprocessingDrawing" xmlns:w10="urn:schemas-microsoft-com:office:word" xmlns:w="http://schemas.openxmlformats.org/wordprocessingml/2006/main" xmlns:w14="http://schemas.microsoft.com/office/word/2010/wordml" xmlns:w15="http://schemas.microsoft.com/office/word/2012/wordml" xmlns:w16cid="http://schemas.microsoft.com/office/word/2016/wordml/cid" xmlns:w16se="http://schemas.microsoft.com/office/word/2015/wordml/symex" xmlns:wpg="http://schemas.microsoft.com/office/word/2010/wordprocessingGroup" xmlns:wpi="http://schemas.microsoft.com/office/word/2010/wordprocessingInk" xmlns:wne="http://schemas.microsoft.com/office/word/2006/wordml" xmlns:wps="http://schemas.microsoft.com/office/word/2010/wordprocessingShape" mc:Ignorable="w14 w15 w16se w16cid wp14">
   <w:body>
+    <w:p/>
+    <w:p/>
+    <w:p>
+      <w:r>
+        <w:t>Structure of Image classification</w:t>
+      </w:r>
+    </w:p>
+    <w:p>
+      <w:r>
+        <w:t xml:space="preserve">Dataset </w:t>
+      </w:r>
+      <w:proofErr w:type="spellStart"/>
+      <w:r>
+        <w:t>url</w:t>
+      </w:r>
+      <w:proofErr w:type="spellEnd"/>
+    </w:p>
+    <w:p>
+      <w:r>
+        <w:t>Set c</w:t>
+      </w:r>
+      <w:r>
+        <w:t>onstants</w:t>
+      </w:r>
+      <w:r>
+        <w:t xml:space="preserve"> etc = epochs, batch size, image dimensions</w:t>
+      </w:r>
+    </w:p>
+    <w:p>
+      <w:r>
+        <w:t xml:space="preserve">Split data set, set what train is, parameters on </w:t>
+      </w:r>
+      <w:proofErr w:type="spellStart"/>
+      <w:r>
+        <w:t>preprocessing.image_dataset_from_directory</w:t>
+      </w:r>
+      <w:proofErr w:type="spellEnd"/>
+    </w:p>
+    <w:p>
+      <w:r>
+        <w:t>Split for validation- K fold validation, split into chunks, and ratio wise test the model on the chunks recursively.</w:t>
+      </w:r>
+    </w:p>
+    <w:p>
+      <w:r>
+        <w:t>Standardise data, since original RGB are 0,255. Standardise to 0,1 to make input small</w:t>
+      </w:r>
+      <w:r>
+        <w:t>. Can be done using rescaling, then apply either using map, or include layer in model definition</w:t>
+      </w:r>
+    </w:p>
+    <w:p>
+      <w:r>
+        <w:t>Create model</w:t>
+      </w:r>
+      <w:r>
+        <w:t xml:space="preserve">- layer with 128 unit on top activated by </w:t>
+      </w:r>
+      <w:proofErr w:type="spellStart"/>
+      <w:r>
+        <w:t>relu</w:t>
+      </w:r>
+      <w:proofErr w:type="spellEnd"/>
+    </w:p>
+    <w:p>
+      <w:r>
+        <w:t>Train model</w:t>
+      </w:r>
+    </w:p>
+    <w:p>
+      <w:r>
+        <w:t xml:space="preserve">With a less training examples, overfitting is a problem, solved with data augmentation and dropouts. Augmentation </w:t>
+      </w:r>
+      <w:r>
+        <w:t xml:space="preserve">when small number of training examples. Done by taking existing data then using random transformation to yield similar images. Implemented with </w:t>
+      </w:r>
+      <w:proofErr w:type="spellStart"/>
+      <w:r>
+        <w:t>preprocessing</w:t>
+      </w:r>
+      <w:proofErr w:type="spellEnd"/>
+    </w:p>
+    <w:p>
+      <w:r>
+        <w:t xml:space="preserve">Dropout is a regularisation technique. Randomly drops out with activation set to 0, output units. Takes fractional number as input value. </w:t>
+      </w:r>
+    </w:p>
     <w:p>
       <w:bookmarkStart w:id="0" w:name="_GoBack"/>
       <w:bookmarkEnd w:id="0"/>
-    </w:p>
-    <w:p/>
-    <w:p>
-      <w:r>
-        <w:t>Order</w:t>
-      </w:r>
-    </w:p>
-    <w:p>
-      <w:r>
-        <w:t xml:space="preserve">Dataset </w:t>
-      </w:r>
-      <w:proofErr w:type="spellStart"/>
-      <w:r>
-        <w:t>url</w:t>
-      </w:r>
-      <w:proofErr w:type="spellEnd"/>
-    </w:p>
-    <w:p>
-      <w:r>
-        <w:t>Constants</w:t>
-      </w:r>
-    </w:p>
-    <w:p>
-      <w:r>
-        <w:t xml:space="preserve">Split data set, set what train is, parameters on </w:t>
-      </w:r>
-      <w:proofErr w:type="spellStart"/>
-      <w:proofErr w:type="gramStart"/>
-      <w:r>
-        <w:t>preprocessing.image</w:t>
-      </w:r>
-      <w:proofErr w:type="gramEnd"/>
-      <w:r>
-        <w:t>_dataset_from_directory</w:t>
-      </w:r>
-      <w:proofErr w:type="spellEnd"/>
+      <w:r>
+        <w:t>Predict new data</w:t>
+      </w:r>
     </w:p>
     <w:sectPr>
       <w:pgSz w:w="11906" w:h="16838"/>

</xml_diff>